<commit_message>
Correções no Plano de Testes.
</commit_message>
<xml_diff>
--- a/Documentação/Plano de Testes/Plano de Testes.docx
+++ b/Documentação/Plano de Testes/Plano de Testes.docx
@@ -588,16 +588,16 @@
         </w:docPartObj>
       </w:sdtPr>
       <w:sdtContent>
-        <w:bookmarkStart w:id="20" w:name="_Toc234157460" w:displacedByCustomXml="prev"/>
-        <w:bookmarkStart w:id="21" w:name="_Toc234153482" w:displacedByCustomXml="prev"/>
-        <w:bookmarkStart w:id="22" w:name="_Toc233767773" w:displacedByCustomXml="prev"/>
-        <w:bookmarkStart w:id="23" w:name="_Toc230283567" w:displacedByCustomXml="prev"/>
-        <w:bookmarkStart w:id="24" w:name="_Toc225762289" w:displacedByCustomXml="prev"/>
-        <w:bookmarkStart w:id="25" w:name="_Toc226113723" w:displacedByCustomXml="prev"/>
-        <w:bookmarkStart w:id="26" w:name="_Toc229123396" w:displacedByCustomXml="prev"/>
-        <w:bookmarkStart w:id="27" w:name="_Toc230529868" w:displacedByCustomXml="prev"/>
-        <w:bookmarkStart w:id="28" w:name="_Toc230531602" w:displacedByCustomXml="prev"/>
-        <w:bookmarkStart w:id="29" w:name="_Toc230535249" w:displacedByCustomXml="prev"/>
+        <w:bookmarkStart w:id="20" w:name="_Toc230535249" w:displacedByCustomXml="prev"/>
+        <w:bookmarkStart w:id="21" w:name="_Toc230531602" w:displacedByCustomXml="prev"/>
+        <w:bookmarkStart w:id="22" w:name="_Toc230529868" w:displacedByCustomXml="prev"/>
+        <w:bookmarkStart w:id="23" w:name="_Toc229123396" w:displacedByCustomXml="prev"/>
+        <w:bookmarkStart w:id="24" w:name="_Toc226113723" w:displacedByCustomXml="prev"/>
+        <w:bookmarkStart w:id="25" w:name="_Toc225762289" w:displacedByCustomXml="prev"/>
+        <w:bookmarkStart w:id="26" w:name="_Toc230283567" w:displacedByCustomXml="prev"/>
+        <w:bookmarkStart w:id="27" w:name="_Toc233767773" w:displacedByCustomXml="prev"/>
+        <w:bookmarkStart w:id="28" w:name="_Toc234153482" w:displacedByCustomXml="prev"/>
+        <w:bookmarkStart w:id="29" w:name="_Toc234157460" w:displacedByCustomXml="prev"/>
         <w:p>
           <w:pPr>
             <w:pStyle w:val="Ttulo1"/>
@@ -5344,7 +5344,19 @@
         <w:rPr>
           <w:lang w:val="pt-BR"/>
         </w:rPr>
-        <w:t>Assim, a interface deve estar consistente com os comandos acessados pelo usuário. Por exemplo, caso o usuário clique no botão de adicionar uma nova rua, que se encontra especificado no Manual do Usuário, esta ferramenta deve ser apresentada; caso isto não aconteça, o módulo apresenta uma falha em sua codificação.</w:t>
+        <w:t xml:space="preserve">Assim, a interface deve estar consistente com os comandos acessados pelo usuário. </w:t>
+      </w:r>
+      <w:r>
+        <w:rPr>
+          <w:lang w:val="pt-BR"/>
+        </w:rPr>
+        <w:t>C</w:t>
+      </w:r>
+      <w:r>
+        <w:rPr>
+          <w:lang w:val="pt-BR"/>
+        </w:rPr>
+        <w:t>aso o usuário clique no botão de adicionar uma nova rua, que se encontra especificado no Manual do Usuário, esta ferramenta deve ser apresentada; caso isto não aconteça, o módulo apresenta uma falha em sua codificação.</w:t>
       </w:r>
     </w:p>
     <w:p>
@@ -5384,7 +5396,31 @@
         <w:rPr>
           <w:lang w:val="pt-BR"/>
         </w:rPr>
-        <w:t xml:space="preserve"> periódicos à interface enquanto uma simulação está em andamento. Com isso, pretende-se manter uma sensação de continuidade para o usuário. Caso uma simulação apresente-se ao usuário de forma não-contínua, ou seja, com intervalos de tempo significativos entre dois passos da simulação, há indícios de que houve alguma falha no módulo.</w:t>
+        <w:t xml:space="preserve"> periódicos à interface enquanto uma simulação está em andamento. Com isso, pretende-se manter uma sensação de continuidade para o usuário. Caso uma simulação </w:t>
+      </w:r>
+      <w:r>
+        <w:rPr>
+          <w:lang w:val="pt-BR"/>
+        </w:rPr>
+        <w:t xml:space="preserve">se </w:t>
+      </w:r>
+      <w:r>
+        <w:rPr>
+          <w:lang w:val="pt-BR"/>
+        </w:rPr>
+        <w:t xml:space="preserve">apresente ao usuário de forma não-contínua, ou seja, com intervalos de tempo significativos entre dois </w:t>
+      </w:r>
+      <w:r>
+        <w:rPr>
+          <w:lang w:val="pt-BR"/>
+        </w:rPr>
+        <w:t>redesenhos</w:t>
+      </w:r>
+      <w:r>
+        <w:rPr>
+          <w:lang w:val="pt-BR"/>
+        </w:rPr>
+        <w:t>, há indícios de que houve alguma falha no módulo.</w:t>
       </w:r>
     </w:p>
     <w:p>
@@ -5424,7 +5460,25 @@
         <w:rPr>
           <w:lang w:val="pt-BR"/>
         </w:rPr>
-        <w:t xml:space="preserve"> Dessa forma, os parâmetros determinados pelo usuário, assim como as informações obtidas durante a simulação, não podem ser perdidos enquanto a seção estiver aberta.</w:t>
+        <w:t xml:space="preserve"> Dessa forma, </w:t>
+      </w:r>
+      <w:r>
+        <w:rPr>
+          <w:lang w:val="pt-BR"/>
+        </w:rPr>
+        <w:t xml:space="preserve">assim </w:t>
+      </w:r>
+      <w:r>
+        <w:rPr>
+          <w:lang w:val="pt-BR"/>
+        </w:rPr>
+        <w:t xml:space="preserve">como </w:t>
+      </w:r>
+      <w:r>
+        <w:rPr>
+          <w:lang w:val="pt-BR"/>
+        </w:rPr>
+        <w:t>os parâmetros determinados pelo usuário, as informações obtidas durante a simulação não podem ser perdidos enquanto a seção estiver aberta.</w:t>
       </w:r>
     </w:p>
     <w:p>
@@ -8017,7 +8071,19 @@
         <w:rPr>
           <w:lang w:val="pt-BR"/>
         </w:rPr>
-        <w:t>para que o módulo Interface apresente a simulação com uma sensação de cadência ao usuário, é necessário que o Atualizador esteja em constante atividade, já que ele indica à Interface a necessidade de atualizar os dados da simulação; assim, caso haja erros nesse módulo, a simulação pode ficar demasiadamente prejudicada.</w:t>
+        <w:t xml:space="preserve">para que o módulo Interface apresente a simulação com uma sensação de cadência ao usuário, é necessário que o Atualizador esteja em constante atividade, já que ele indica à Interface a necessidade de atualizar os dados da simulação; assim, caso haja erros nesse módulo, a </w:t>
+      </w:r>
+      <w:r>
+        <w:rPr>
+          <w:lang w:val="pt-BR"/>
+        </w:rPr>
+        <w:t xml:space="preserve">visualização da </w:t>
+      </w:r>
+      <w:r>
+        <w:rPr>
+          <w:lang w:val="pt-BR"/>
+        </w:rPr>
+        <w:t>simulação pode ficar demasiadamente prejudicada.</w:t>
       </w:r>
     </w:p>
     <w:p>
@@ -8936,7 +9002,7 @@
                           <w:noProof/>
                           <w:color w:val="8C8C8C" w:themeColor="background1" w:themeShade="8C"/>
                         </w:rPr>
-                        <w:t>2</w:t>
+                        <w:t>7</w:t>
                       </w:r>
                       <w:r>
                         <w:rPr>
@@ -12388,7 +12454,7 @@
 </file>
 
 <file path=customXml/itemProps1.xml><?xml version="1.0" encoding="utf-8"?>
-<ds:datastoreItem xmlns:ds="http://schemas.openxmlformats.org/officeDocument/2006/customXml" ds:itemID="{1584D2F6-13BE-4CD4-BB88-2E252A6E56B4}">
+<ds:datastoreItem xmlns:ds="http://schemas.openxmlformats.org/officeDocument/2006/customXml" ds:itemID="{AE48CD17-C272-41E0-98F1-5DA1C4ADFA53}">
   <ds:schemaRefs>
     <ds:schemaRef ds:uri="http://schemas.openxmlformats.org/officeDocument/2006/bibliography"/>
   </ds:schemaRefs>

</xml_diff>

<commit_message>
Revisão do Plano de Testes
</commit_message>
<xml_diff>
--- a/Documentação/Plano de Testes/Plano de Testes.docx
+++ b/Documentação/Plano de Testes/Plano de Testes.docx
@@ -596,18 +596,18 @@
         </w:docPartObj>
       </w:sdtPr>
       <w:sdtContent>
-        <w:bookmarkStart w:id="24" w:name="_Toc234565354" w:displacedByCustomXml="prev"/>
-        <w:bookmarkStart w:id="25" w:name="_Toc234492991" w:displacedByCustomXml="prev"/>
-        <w:bookmarkStart w:id="26" w:name="_Toc234157460" w:displacedByCustomXml="prev"/>
-        <w:bookmarkStart w:id="27" w:name="_Toc234153482" w:displacedByCustomXml="prev"/>
-        <w:bookmarkStart w:id="28" w:name="_Toc233767773" w:displacedByCustomXml="prev"/>
-        <w:bookmarkStart w:id="29" w:name="_Toc230283567" w:displacedByCustomXml="prev"/>
-        <w:bookmarkStart w:id="30" w:name="_Toc225762289" w:displacedByCustomXml="prev"/>
-        <w:bookmarkStart w:id="31" w:name="_Toc226113723" w:displacedByCustomXml="prev"/>
-        <w:bookmarkStart w:id="32" w:name="_Toc229123396" w:displacedByCustomXml="prev"/>
-        <w:bookmarkStart w:id="33" w:name="_Toc230529868" w:displacedByCustomXml="prev"/>
-        <w:bookmarkStart w:id="34" w:name="_Toc230531602" w:displacedByCustomXml="prev"/>
-        <w:bookmarkStart w:id="35" w:name="_Toc230535249" w:displacedByCustomXml="prev"/>
+        <w:bookmarkStart w:id="24" w:name="_Toc230535249" w:displacedByCustomXml="prev"/>
+        <w:bookmarkStart w:id="25" w:name="_Toc230531602" w:displacedByCustomXml="prev"/>
+        <w:bookmarkStart w:id="26" w:name="_Toc230529868" w:displacedByCustomXml="prev"/>
+        <w:bookmarkStart w:id="27" w:name="_Toc229123396" w:displacedByCustomXml="prev"/>
+        <w:bookmarkStart w:id="28" w:name="_Toc226113723" w:displacedByCustomXml="prev"/>
+        <w:bookmarkStart w:id="29" w:name="_Toc225762289" w:displacedByCustomXml="prev"/>
+        <w:bookmarkStart w:id="30" w:name="_Toc230283567" w:displacedByCustomXml="prev"/>
+        <w:bookmarkStart w:id="31" w:name="_Toc233767773" w:displacedByCustomXml="prev"/>
+        <w:bookmarkStart w:id="32" w:name="_Toc234153482" w:displacedByCustomXml="prev"/>
+        <w:bookmarkStart w:id="33" w:name="_Toc234157460" w:displacedByCustomXml="prev"/>
+        <w:bookmarkStart w:id="34" w:name="_Toc234492991" w:displacedByCustomXml="prev"/>
+        <w:bookmarkStart w:id="35" w:name="_Toc234565354" w:displacedByCustomXml="prev"/>
         <w:p>
           <w:pPr>
             <w:pStyle w:val="Ttulo1"/>
@@ -618,6 +618,7 @@
             <w:ind w:left="357"/>
             <w:rPr>
               <w:noProof/>
+              <w:lang w:val="pt-BR"/>
             </w:rPr>
           </w:pPr>
           <w:r>
@@ -8722,7 +8723,13 @@
         <w:rPr>
           <w:lang w:val="pt-BR"/>
         </w:rPr>
-        <w:t>aso o usuário clique no botão de adicionar uma nova rua, que se encontra especificado no Manual do Usuário, esta ferramenta deve ser apresentada; caso isto não aconteça, o módulo apresenta uma falha em sua codificação.</w:t>
+        <w:t>aso o usuário clique no botão de adicionar uma nova rua, que se encontra especificado no Manual do Usuário, esta ferramenta deve ser apresentada; caso isto não aconteça, o módulo ap</w:t>
+      </w:r>
+      <w:r>
+        <w:rPr>
+          <w:lang w:val="pt-BR"/>
+        </w:rPr>
+        <w:t>resenta uma falha em sua codificação.</w:t>
       </w:r>
     </w:p>
     <w:p>
@@ -10592,7 +10599,13 @@
         <w:rPr>
           <w:lang w:val="pt-BR"/>
         </w:rPr>
-        <w:t xml:space="preserve">O teste </w:t>
+        <w:t xml:space="preserve">O sucesso </w:t>
+      </w:r>
+      <w:r>
+        <w:rPr>
+          <w:lang w:val="pt-BR"/>
+        </w:rPr>
+        <w:t xml:space="preserve">do teste </w:t>
       </w:r>
       <w:r>
         <w:rPr>
@@ -10605,13 +10618,32 @@
         <w:rPr>
           <w:lang w:val="pt-BR"/>
         </w:rPr>
-        <w:t xml:space="preserve"> terá sucesso caso o seguinte módulo </w:t>
-      </w:r>
-      <w:r>
-        <w:rPr>
-          <w:lang w:val="pt-BR"/>
-        </w:rPr>
-        <w:t>seguir alguns requisitos, como exposto abaixo.</w:t>
+        <w:t xml:space="preserve"> </w:t>
+      </w:r>
+      <w:r>
+        <w:rPr>
+          <w:lang w:val="pt-BR"/>
+        </w:rPr>
+        <w:t xml:space="preserve">depende do atendimento a alguns requisitos </w:t>
+      </w:r>
+      <w:r>
+        <w:rPr>
+          <w:lang w:val="pt-BR"/>
+        </w:rPr>
+        <w:t xml:space="preserve">pelo módulo denominado </w:t>
+      </w:r>
+      <w:r>
+        <w:rPr>
+          <w:i/>
+          <w:lang w:val="pt-BR"/>
+        </w:rPr>
+        <w:t>Dados do Mapa</w:t>
+      </w:r>
+      <w:r>
+        <w:rPr>
+          <w:lang w:val="pt-BR"/>
+        </w:rPr>
+        <w:t>, como exposto abaixo.</w:t>
       </w:r>
     </w:p>
     <w:p>
@@ -12425,7 +12457,19 @@
         <w:rPr>
           <w:lang w:val="pt-BR"/>
         </w:rPr>
-        <w:t>, conectando-a a um dos nós de um outra rua já existente no mapa</w:t>
+        <w:t>, conectando-a a um dos nós de um</w:t>
+      </w:r>
+      <w:r>
+        <w:rPr>
+          <w:lang w:val="pt-BR"/>
+        </w:rPr>
+        <w:t>a</w:t>
+      </w:r>
+      <w:r>
+        <w:rPr>
+          <w:lang w:val="pt-BR"/>
+        </w:rPr>
+        <w:t xml:space="preserve"> outra rua já existente no mapa</w:t>
       </w:r>
       <w:r>
         <w:rPr>
@@ -12451,7 +12495,21 @@
         <w:rPr>
           <w:lang w:val="pt-BR"/>
         </w:rPr>
-        <w:t xml:space="preserve"> não</w:t>
+        <w:t xml:space="preserve"> </w:t>
+      </w:r>
+      <w:commentRangeStart w:id="82"/>
+      <w:r>
+        <w:rPr>
+          <w:lang w:val="pt-BR"/>
+        </w:rPr>
+        <w:t>não</w:t>
+      </w:r>
+      <w:commentRangeEnd w:id="82"/>
+      <w:r>
+        <w:rPr>
+          <w:rStyle w:val="Refdecomentrio"/>
+        </w:rPr>
+        <w:commentReference w:id="82"/>
       </w:r>
       <w:r>
         <w:rPr>
@@ -12483,14 +12541,14 @@
           <w:lang w:val="pt-BR"/>
         </w:rPr>
       </w:pPr>
-      <w:bookmarkStart w:id="82" w:name="_Toc234565400"/>
+      <w:bookmarkStart w:id="83" w:name="_Toc234565400"/>
       <w:r>
         <w:rPr>
           <w:lang w:val="pt-BR"/>
         </w:rPr>
         <w:t>Remoção de uma rua</w:t>
       </w:r>
-      <w:bookmarkEnd w:id="82"/>
+      <w:bookmarkEnd w:id="83"/>
     </w:p>
     <w:p>
       <w:pPr>
@@ -12503,14 +12561,14 @@
           <w:lang w:val="pt-BR"/>
         </w:rPr>
       </w:pPr>
-      <w:bookmarkStart w:id="83" w:name="_Toc234565401"/>
+      <w:bookmarkStart w:id="84" w:name="_Toc234565401"/>
       <w:r>
         <w:rPr>
           <w:lang w:val="pt-BR"/>
         </w:rPr>
         <w:t>Identificador</w:t>
       </w:r>
-      <w:bookmarkEnd w:id="83"/>
+      <w:bookmarkEnd w:id="84"/>
     </w:p>
     <w:p>
       <w:pPr>
@@ -12562,14 +12620,14 @@
           <w:lang w:val="pt-BR"/>
         </w:rPr>
       </w:pPr>
-      <w:bookmarkStart w:id="84" w:name="_Toc234565402"/>
+      <w:bookmarkStart w:id="85" w:name="_Toc234565402"/>
       <w:r>
         <w:rPr>
           <w:lang w:val="pt-BR"/>
         </w:rPr>
         <w:t>Itens</w:t>
       </w:r>
-      <w:bookmarkEnd w:id="84"/>
+      <w:bookmarkEnd w:id="85"/>
     </w:p>
     <w:p>
       <w:pPr>
@@ -12656,14 +12714,14 @@
           <w:lang w:val="pt-BR"/>
         </w:rPr>
       </w:pPr>
-      <w:bookmarkStart w:id="85" w:name="_Toc234565403"/>
+      <w:bookmarkStart w:id="86" w:name="_Toc234565403"/>
       <w:r>
         <w:rPr>
           <w:lang w:val="pt-BR"/>
         </w:rPr>
         <w:t>Entradas e Saídas</w:t>
       </w:r>
-      <w:bookmarkEnd w:id="85"/>
+      <w:bookmarkEnd w:id="86"/>
     </w:p>
     <w:p>
       <w:pPr>
@@ -12759,14 +12817,14 @@
           <w:lang w:val="pt-BR"/>
         </w:rPr>
       </w:pPr>
-      <w:bookmarkStart w:id="86" w:name="_Toc234565404"/>
+      <w:bookmarkStart w:id="87" w:name="_Toc234565404"/>
       <w:r>
         <w:rPr>
           <w:lang w:val="pt-BR"/>
         </w:rPr>
         <w:t>Criação de um semáforo em uma rua com uma temporização válida</w:t>
       </w:r>
-      <w:bookmarkEnd w:id="86"/>
+      <w:bookmarkEnd w:id="87"/>
     </w:p>
     <w:p>
       <w:pPr>
@@ -12779,14 +12837,14 @@
           <w:lang w:val="pt-BR"/>
         </w:rPr>
       </w:pPr>
-      <w:bookmarkStart w:id="87" w:name="_Toc234565405"/>
+      <w:bookmarkStart w:id="88" w:name="_Toc234565405"/>
       <w:r>
         <w:rPr>
           <w:lang w:val="pt-BR"/>
         </w:rPr>
         <w:t>Identificador</w:t>
       </w:r>
-      <w:bookmarkEnd w:id="87"/>
+      <w:bookmarkEnd w:id="88"/>
     </w:p>
     <w:p>
       <w:pPr>
@@ -12838,14 +12896,14 @@
           <w:lang w:val="pt-BR"/>
         </w:rPr>
       </w:pPr>
-      <w:bookmarkStart w:id="88" w:name="_Toc234565406"/>
+      <w:bookmarkStart w:id="89" w:name="_Toc234565406"/>
       <w:r>
         <w:rPr>
           <w:lang w:val="pt-BR"/>
         </w:rPr>
         <w:t>Itens</w:t>
       </w:r>
-      <w:bookmarkEnd w:id="88"/>
+      <w:bookmarkEnd w:id="89"/>
     </w:p>
     <w:p>
       <w:pPr>
@@ -12896,14 +12954,14 @@
           <w:lang w:val="pt-BR"/>
         </w:rPr>
       </w:pPr>
-      <w:bookmarkStart w:id="89" w:name="_Toc234565407"/>
+      <w:bookmarkStart w:id="90" w:name="_Toc234565407"/>
       <w:r>
         <w:rPr>
           <w:lang w:val="pt-BR"/>
         </w:rPr>
         <w:t>Entradas e Saídas</w:t>
       </w:r>
-      <w:bookmarkEnd w:id="89"/>
+      <w:bookmarkEnd w:id="90"/>
     </w:p>
     <w:p>
       <w:pPr>
@@ -13072,14 +13130,14 @@
           <w:lang w:val="pt-BR"/>
         </w:rPr>
       </w:pPr>
-      <w:bookmarkStart w:id="90" w:name="_Toc234565408"/>
+      <w:bookmarkStart w:id="91" w:name="_Toc234565408"/>
       <w:r>
         <w:rPr>
           <w:lang w:val="pt-BR"/>
         </w:rPr>
         <w:t>Criação de um semáforo em uma rua com uma temporização inválida</w:t>
       </w:r>
-      <w:bookmarkEnd w:id="90"/>
+      <w:bookmarkEnd w:id="91"/>
     </w:p>
     <w:p>
       <w:pPr>
@@ -13092,14 +13150,14 @@
           <w:lang w:val="pt-BR"/>
         </w:rPr>
       </w:pPr>
-      <w:bookmarkStart w:id="91" w:name="_Toc234565409"/>
+      <w:bookmarkStart w:id="92" w:name="_Toc234565409"/>
       <w:r>
         <w:rPr>
           <w:lang w:val="pt-BR"/>
         </w:rPr>
         <w:t>Identificador</w:t>
       </w:r>
-      <w:bookmarkEnd w:id="91"/>
+      <w:bookmarkEnd w:id="92"/>
     </w:p>
     <w:p>
       <w:pPr>
@@ -13151,14 +13209,14 @@
           <w:lang w:val="pt-BR"/>
         </w:rPr>
       </w:pPr>
-      <w:bookmarkStart w:id="92" w:name="_Toc234565410"/>
+      <w:bookmarkStart w:id="93" w:name="_Toc234565410"/>
       <w:r>
         <w:rPr>
           <w:lang w:val="pt-BR"/>
         </w:rPr>
         <w:t>Itens</w:t>
       </w:r>
-      <w:bookmarkEnd w:id="92"/>
+      <w:bookmarkEnd w:id="93"/>
     </w:p>
     <w:p>
       <w:pPr>
@@ -13185,14 +13243,14 @@
           <w:lang w:val="pt-BR"/>
         </w:rPr>
       </w:pPr>
-      <w:bookmarkStart w:id="93" w:name="_Toc234565411"/>
+      <w:bookmarkStart w:id="94" w:name="_Toc234565411"/>
       <w:r>
         <w:rPr>
           <w:lang w:val="pt-BR"/>
         </w:rPr>
         <w:t>Entradas e Saídas</w:t>
       </w:r>
-      <w:bookmarkEnd w:id="93"/>
+      <w:bookmarkEnd w:id="94"/>
     </w:p>
     <w:p>
       <w:pPr>
@@ -13248,6 +13306,12 @@
           <w:lang w:val="pt-BR"/>
         </w:rPr>
         <w:t>um número</w:t>
+      </w:r>
+      <w:r>
+        <w:rPr>
+          <w:lang w:val="pt-BR"/>
+        </w:rPr>
+        <w:t xml:space="preserve"> inteiro</w:t>
       </w:r>
       <w:r>
         <w:rPr>
@@ -13310,7 +13374,20 @@
         <w:rPr>
           <w:lang w:val="pt-BR"/>
         </w:rPr>
-        <w:t>, além de desenhar corretamente</w:t>
+        <w:t xml:space="preserve"> </w:t>
+      </w:r>
+      <w:r>
+        <w:rPr>
+          <w:lang w:val="pt-BR"/>
+        </w:rPr>
+        <w:t xml:space="preserve">, </w:t>
+      </w:r>
+      <w:commentRangeStart w:id="95"/>
+      <w:r>
+        <w:rPr>
+          <w:lang w:val="pt-BR"/>
+        </w:rPr>
+        <w:t>além de desenhar corretamente</w:t>
       </w:r>
       <w:r>
         <w:rPr>
@@ -13322,7 +13399,70 @@
         <w:rPr>
           <w:lang w:val="pt-BR"/>
         </w:rPr>
-        <w:t xml:space="preserve"> no mapa.</w:t>
+        <w:t xml:space="preserve"> no mapa</w:t>
+      </w:r>
+      <w:commentRangeEnd w:id="95"/>
+      <w:r>
+        <w:rPr>
+          <w:rStyle w:val="Refdecomentrio"/>
+        </w:rPr>
+        <w:commentReference w:id="95"/>
+      </w:r>
+      <w:r>
+        <w:rPr>
+          <w:lang w:val="pt-BR"/>
+        </w:rPr>
+        <w:t>.</w:t>
+      </w:r>
+    </w:p>
+    <w:p>
+      <w:pPr>
+        <w:jc w:val="both"/>
+        <w:rPr>
+          <w:lang w:val="pt-BR"/>
+        </w:rPr>
+      </w:pPr>
+      <w:r>
+        <w:rPr>
+          <w:lang w:val="pt-BR"/>
+        </w:rPr>
+        <w:t xml:space="preserve">Como saída, </w:t>
+      </w:r>
+      <w:r>
+        <w:rPr>
+          <w:lang w:val="pt-BR"/>
+        </w:rPr>
+        <w:t>o sistema</w:t>
+      </w:r>
+      <w:r>
+        <w:rPr>
+          <w:lang w:val="pt-BR"/>
+        </w:rPr>
+        <w:t xml:space="preserve"> não </w:t>
+      </w:r>
+      <w:r>
+        <w:rPr>
+          <w:lang w:val="pt-BR"/>
+        </w:rPr>
+        <w:t>deve aceitar o valor d</w:t>
+      </w:r>
+      <w:r>
+        <w:rPr>
+          <w:lang w:val="pt-BR"/>
+        </w:rPr>
+        <w:t>a temporização</w:t>
+      </w:r>
+      <w:r>
+        <w:rPr>
+          <w:lang w:val="pt-BR"/>
+        </w:rPr>
+        <w:t xml:space="preserve">, </w:t>
+      </w:r>
+      <w:r>
+        <w:rPr>
+          <w:lang w:val="pt-BR"/>
+        </w:rPr>
+        <w:t>apresentando uma mensagem de erro, que deverá instruir o usuário acerca do valor correto a ser fornecido a este parâmetro. A janela de definição da temporização será exibida novamente a seguir e a entrada de um valor válido permitirá que o sistema desenhe o semáforo no mapa.</w:t>
       </w:r>
     </w:p>
     <w:p>
@@ -13336,14 +13476,14 @@
           <w:lang w:val="pt-BR"/>
         </w:rPr>
       </w:pPr>
-      <w:bookmarkStart w:id="94" w:name="_Toc234565412"/>
+      <w:bookmarkStart w:id="96" w:name="_Toc234565412"/>
       <w:r>
         <w:rPr>
           <w:lang w:val="pt-BR"/>
         </w:rPr>
         <w:t>Remoção de um semáforo em uma rua</w:t>
       </w:r>
-      <w:bookmarkEnd w:id="94"/>
+      <w:bookmarkEnd w:id="96"/>
     </w:p>
     <w:p>
       <w:pPr>
@@ -13356,14 +13496,14 @@
           <w:lang w:val="pt-BR"/>
         </w:rPr>
       </w:pPr>
-      <w:bookmarkStart w:id="95" w:name="_Toc234565413"/>
+      <w:bookmarkStart w:id="97" w:name="_Toc234565413"/>
       <w:r>
         <w:rPr>
           <w:lang w:val="pt-BR"/>
         </w:rPr>
         <w:t>Identificador</w:t>
       </w:r>
-      <w:bookmarkEnd w:id="95"/>
+      <w:bookmarkEnd w:id="97"/>
     </w:p>
     <w:p>
       <w:pPr>
@@ -13434,14 +13574,14 @@
           <w:lang w:val="pt-BR"/>
         </w:rPr>
       </w:pPr>
-      <w:bookmarkStart w:id="96" w:name="_Toc234565414"/>
+      <w:bookmarkStart w:id="98" w:name="_Toc234565414"/>
       <w:r>
         <w:rPr>
           <w:lang w:val="pt-BR"/>
         </w:rPr>
         <w:t>Itens</w:t>
       </w:r>
-      <w:bookmarkEnd w:id="96"/>
+      <w:bookmarkEnd w:id="98"/>
     </w:p>
     <w:p>
       <w:pPr>
@@ -13468,14 +13608,14 @@
           <w:lang w:val="pt-BR"/>
         </w:rPr>
       </w:pPr>
-      <w:bookmarkStart w:id="97" w:name="_Toc234565415"/>
+      <w:bookmarkStart w:id="99" w:name="_Toc234565415"/>
       <w:r>
         <w:rPr>
           <w:lang w:val="pt-BR"/>
         </w:rPr>
         <w:t>Entradas e Saídas</w:t>
       </w:r>
-      <w:bookmarkEnd w:id="97"/>
+      <w:bookmarkEnd w:id="99"/>
     </w:p>
     <w:p>
       <w:pPr>
@@ -13565,14 +13705,14 @@
           <w:lang w:val="pt-BR"/>
         </w:rPr>
       </w:pPr>
-      <w:bookmarkStart w:id="98" w:name="_Toc234565416"/>
+      <w:bookmarkStart w:id="100" w:name="_Toc234565416"/>
       <w:r>
         <w:rPr>
           <w:lang w:val="pt-BR"/>
         </w:rPr>
         <w:t>Criação de um novo mapa</w:t>
       </w:r>
-      <w:bookmarkEnd w:id="98"/>
+      <w:bookmarkEnd w:id="100"/>
     </w:p>
     <w:p>
       <w:pPr>
@@ -13585,14 +13725,14 @@
           <w:lang w:val="pt-BR"/>
         </w:rPr>
       </w:pPr>
-      <w:bookmarkStart w:id="99" w:name="_Toc234565417"/>
+      <w:bookmarkStart w:id="101" w:name="_Toc234565417"/>
       <w:r>
         <w:rPr>
           <w:lang w:val="pt-BR"/>
         </w:rPr>
         <w:t>Identificador</w:t>
       </w:r>
-      <w:bookmarkEnd w:id="99"/>
+      <w:bookmarkEnd w:id="101"/>
     </w:p>
     <w:p>
       <w:pPr>
@@ -13644,14 +13784,14 @@
           <w:lang w:val="pt-BR"/>
         </w:rPr>
       </w:pPr>
-      <w:bookmarkStart w:id="100" w:name="_Toc234565418"/>
+      <w:bookmarkStart w:id="102" w:name="_Toc234565418"/>
       <w:r>
         <w:rPr>
           <w:lang w:val="pt-BR"/>
         </w:rPr>
         <w:t>Itens</w:t>
       </w:r>
-      <w:bookmarkEnd w:id="100"/>
+      <w:bookmarkEnd w:id="102"/>
     </w:p>
     <w:p>
       <w:pPr>
@@ -13678,14 +13818,14 @@
           <w:lang w:val="pt-BR"/>
         </w:rPr>
       </w:pPr>
-      <w:bookmarkStart w:id="101" w:name="_Toc234565419"/>
+      <w:bookmarkStart w:id="103" w:name="_Toc234565419"/>
       <w:r>
         <w:rPr>
           <w:lang w:val="pt-BR"/>
         </w:rPr>
         <w:t>Entradas e Saídas</w:t>
       </w:r>
-      <w:bookmarkEnd w:id="101"/>
+      <w:bookmarkEnd w:id="103"/>
     </w:p>
     <w:p>
       <w:pPr>
@@ -13750,14 +13890,14 @@
           <w:lang w:val="pt-BR"/>
         </w:rPr>
       </w:pPr>
-      <w:bookmarkStart w:id="102" w:name="_Toc234565420"/>
+      <w:bookmarkStart w:id="104" w:name="_Toc234565420"/>
       <w:r>
         <w:rPr>
           <w:lang w:val="pt-BR"/>
         </w:rPr>
         <w:t>Definição de uma nova velocidade máxima, válida, de uma rua</w:t>
       </w:r>
-      <w:bookmarkEnd w:id="102"/>
+      <w:bookmarkEnd w:id="104"/>
     </w:p>
     <w:p>
       <w:pPr>
@@ -13770,14 +13910,14 @@
           <w:lang w:val="pt-BR"/>
         </w:rPr>
       </w:pPr>
-      <w:bookmarkStart w:id="103" w:name="_Toc234565421"/>
+      <w:bookmarkStart w:id="105" w:name="_Toc234565421"/>
       <w:r>
         <w:rPr>
           <w:lang w:val="pt-BR"/>
         </w:rPr>
         <w:t>Identificador</w:t>
       </w:r>
-      <w:bookmarkEnd w:id="103"/>
+      <w:bookmarkEnd w:id="105"/>
     </w:p>
     <w:p>
       <w:pPr>
@@ -13829,14 +13969,14 @@
           <w:lang w:val="pt-BR"/>
         </w:rPr>
       </w:pPr>
-      <w:bookmarkStart w:id="104" w:name="_Toc234565422"/>
+      <w:bookmarkStart w:id="106" w:name="_Toc234565422"/>
       <w:r>
         <w:rPr>
           <w:lang w:val="pt-BR"/>
         </w:rPr>
         <w:t>Itens</w:t>
       </w:r>
-      <w:bookmarkEnd w:id="104"/>
+      <w:bookmarkEnd w:id="106"/>
     </w:p>
     <w:p>
       <w:pPr>
@@ -13875,14 +14015,14 @@
           <w:lang w:val="pt-BR"/>
         </w:rPr>
       </w:pPr>
-      <w:bookmarkStart w:id="105" w:name="_Toc234565423"/>
+      <w:bookmarkStart w:id="107" w:name="_Toc234565423"/>
       <w:r>
         <w:rPr>
           <w:lang w:val="pt-BR"/>
         </w:rPr>
         <w:t>Entradas e Saídas</w:t>
       </w:r>
-      <w:bookmarkEnd w:id="105"/>
+      <w:bookmarkEnd w:id="107"/>
     </w:p>
     <w:p>
       <w:pPr>
@@ -13965,6 +14105,7 @@
         <w:rPr>
           <w:lang w:val="pt-BR"/>
         </w:rPr>
+        <w:lastRenderedPageBreak/>
         <w:t xml:space="preserve">Como saída, o sistema deve </w:t>
       </w:r>
       <w:r>
@@ -13992,14 +14133,14 @@
           <w:lang w:val="pt-BR"/>
         </w:rPr>
       </w:pPr>
-      <w:bookmarkStart w:id="106" w:name="_Toc234565424"/>
+      <w:bookmarkStart w:id="108" w:name="_Toc234565424"/>
       <w:r>
         <w:rPr>
           <w:lang w:val="pt-BR"/>
         </w:rPr>
         <w:t>Definição de uma nova velocidade máxima, inválida, de uma rua</w:t>
       </w:r>
-      <w:bookmarkEnd w:id="106"/>
+      <w:bookmarkEnd w:id="108"/>
     </w:p>
     <w:p>
       <w:pPr>
@@ -14012,15 +14153,14 @@
           <w:lang w:val="pt-BR"/>
         </w:rPr>
       </w:pPr>
-      <w:bookmarkStart w:id="107" w:name="_Toc234565425"/>
-      <w:r>
-        <w:rPr>
-          <w:lang w:val="pt-BR"/>
-        </w:rPr>
-        <w:lastRenderedPageBreak/>
+      <w:bookmarkStart w:id="109" w:name="_Toc234565425"/>
+      <w:r>
+        <w:rPr>
+          <w:lang w:val="pt-BR"/>
+        </w:rPr>
         <w:t>Identificador</w:t>
       </w:r>
-      <w:bookmarkEnd w:id="107"/>
+      <w:bookmarkEnd w:id="109"/>
     </w:p>
     <w:p>
       <w:pPr>
@@ -14072,14 +14212,14 @@
           <w:lang w:val="pt-BR"/>
         </w:rPr>
       </w:pPr>
-      <w:bookmarkStart w:id="108" w:name="_Toc234565426"/>
+      <w:bookmarkStart w:id="110" w:name="_Toc234565426"/>
       <w:r>
         <w:rPr>
           <w:lang w:val="pt-BR"/>
         </w:rPr>
         <w:t>Itens</w:t>
       </w:r>
-      <w:bookmarkEnd w:id="108"/>
+      <w:bookmarkEnd w:id="110"/>
     </w:p>
     <w:p>
       <w:pPr>
@@ -14112,14 +14252,14 @@
           <w:lang w:val="pt-BR"/>
         </w:rPr>
       </w:pPr>
-      <w:bookmarkStart w:id="109" w:name="_Toc234565427"/>
+      <w:bookmarkStart w:id="111" w:name="_Toc234565427"/>
       <w:r>
         <w:rPr>
           <w:lang w:val="pt-BR"/>
         </w:rPr>
         <w:t>Entradas e Saídas</w:t>
       </w:r>
-      <w:bookmarkEnd w:id="109"/>
+      <w:bookmarkEnd w:id="111"/>
     </w:p>
     <w:p>
       <w:pPr>
@@ -14197,7 +14337,7 @@
           <w:lang w:val="pt-BR"/>
         </w:rPr>
       </w:pPr>
-      <w:bookmarkStart w:id="110" w:name="_Toc234565428"/>
+      <w:bookmarkStart w:id="112" w:name="_Toc234565428"/>
       <w:r>
         <w:rPr>
           <w:lang w:val="pt-BR"/>
@@ -14216,7 +14356,7 @@
         </w:rPr>
         <w:t>s válidos</w:t>
       </w:r>
-      <w:bookmarkEnd w:id="110"/>
+      <w:bookmarkEnd w:id="112"/>
     </w:p>
     <w:p>
       <w:pPr>
@@ -14229,14 +14369,14 @@
           <w:lang w:val="pt-BR"/>
         </w:rPr>
       </w:pPr>
-      <w:bookmarkStart w:id="111" w:name="_Toc234565429"/>
+      <w:bookmarkStart w:id="113" w:name="_Toc234565429"/>
       <w:r>
         <w:rPr>
           <w:lang w:val="pt-BR"/>
         </w:rPr>
         <w:t>Identificador</w:t>
       </w:r>
-      <w:bookmarkEnd w:id="111"/>
+      <w:bookmarkEnd w:id="113"/>
     </w:p>
     <w:p>
       <w:pPr>
@@ -14307,14 +14447,14 @@
           <w:lang w:val="pt-BR"/>
         </w:rPr>
       </w:pPr>
-      <w:bookmarkStart w:id="112" w:name="_Toc234565430"/>
+      <w:bookmarkStart w:id="114" w:name="_Toc234565430"/>
       <w:r>
         <w:rPr>
           <w:lang w:val="pt-BR"/>
         </w:rPr>
         <w:t>Itens</w:t>
       </w:r>
-      <w:bookmarkEnd w:id="112"/>
+      <w:bookmarkEnd w:id="114"/>
     </w:p>
     <w:p>
       <w:pPr>
@@ -14351,7 +14491,19 @@
         <w:rPr>
           <w:lang w:val="pt-BR"/>
         </w:rPr>
-        <w:t>passo da simulação) são corretamente alterados no sistema</w:t>
+        <w:t>passo da</w:t>
+      </w:r>
+      <w:r>
+        <w:rPr>
+          <w:lang w:val="pt-BR"/>
+        </w:rPr>
+        <w:t>00207263148</w:t>
+      </w:r>
+      <w:r>
+        <w:rPr>
+          <w:lang w:val="pt-BR"/>
+        </w:rPr>
+        <w:t>simulação) são corretamente alterados no sistema</w:t>
       </w:r>
       <w:r>
         <w:rPr>
@@ -14371,14 +14523,14 @@
           <w:lang w:val="pt-BR"/>
         </w:rPr>
       </w:pPr>
-      <w:bookmarkStart w:id="113" w:name="_Toc234565431"/>
+      <w:bookmarkStart w:id="115" w:name="_Toc234565431"/>
       <w:r>
         <w:rPr>
           <w:lang w:val="pt-BR"/>
         </w:rPr>
         <w:t>Entradas e Saídas</w:t>
       </w:r>
-      <w:bookmarkEnd w:id="113"/>
+      <w:bookmarkEnd w:id="115"/>
     </w:p>
     <w:p>
       <w:pPr>
@@ -14520,7 +14672,7 @@
           <w:lang w:val="pt-BR"/>
         </w:rPr>
       </w:pPr>
-      <w:bookmarkStart w:id="114" w:name="_Toc234565432"/>
+      <w:bookmarkStart w:id="116" w:name="_Toc234565432"/>
       <w:r>
         <w:rPr>
           <w:lang w:val="pt-BR"/>
@@ -14528,7 +14680,7 @@
         <w:lastRenderedPageBreak/>
         <w:t>Procedimentos de teste</w:t>
       </w:r>
-      <w:bookmarkEnd w:id="114"/>
+      <w:bookmarkEnd w:id="116"/>
     </w:p>
     <w:p>
       <w:pPr>
@@ -14541,14 +14693,14 @@
           <w:lang w:val="pt-BR"/>
         </w:rPr>
       </w:pPr>
-      <w:bookmarkStart w:id="115" w:name="_Toc234565433"/>
+      <w:bookmarkStart w:id="117" w:name="_Toc234565433"/>
       <w:r>
         <w:rPr>
           <w:lang w:val="pt-BR"/>
         </w:rPr>
         <w:t>Procedimento 1</w:t>
       </w:r>
-      <w:bookmarkEnd w:id="115"/>
+      <w:bookmarkEnd w:id="117"/>
     </w:p>
     <w:p>
       <w:pPr>
@@ -14561,14 +14713,14 @@
           <w:lang w:val="pt-BR"/>
         </w:rPr>
       </w:pPr>
-      <w:bookmarkStart w:id="116" w:name="_Toc234565434"/>
+      <w:bookmarkStart w:id="118" w:name="_Toc234565434"/>
       <w:r>
         <w:rPr>
           <w:lang w:val="pt-BR"/>
         </w:rPr>
         <w:t>Identificador</w:t>
       </w:r>
-      <w:bookmarkEnd w:id="116"/>
+      <w:bookmarkEnd w:id="118"/>
     </w:p>
     <w:p>
       <w:pPr>
@@ -14594,14 +14746,14 @@
           <w:lang w:val="pt-BR"/>
         </w:rPr>
       </w:pPr>
-      <w:bookmarkStart w:id="117" w:name="_Toc234565435"/>
+      <w:bookmarkStart w:id="119" w:name="_Toc234565435"/>
       <w:r>
         <w:rPr>
           <w:lang w:val="pt-BR"/>
         </w:rPr>
         <w:t>Finalidade</w:t>
       </w:r>
-      <w:bookmarkEnd w:id="117"/>
+      <w:bookmarkEnd w:id="119"/>
     </w:p>
     <w:p>
       <w:pPr>
@@ -14627,14 +14779,14 @@
           <w:lang w:val="pt-BR"/>
         </w:rPr>
       </w:pPr>
-      <w:bookmarkStart w:id="118" w:name="_Toc234565436"/>
+      <w:bookmarkStart w:id="120" w:name="_Toc234565436"/>
       <w:r>
         <w:rPr>
           <w:lang w:val="pt-BR"/>
         </w:rPr>
         <w:t>Necessidades especiais</w:t>
       </w:r>
-      <w:bookmarkEnd w:id="118"/>
+      <w:bookmarkEnd w:id="120"/>
     </w:p>
     <w:p>
       <w:pPr>
@@ -14660,14 +14812,14 @@
           <w:lang w:val="pt-BR"/>
         </w:rPr>
       </w:pPr>
-      <w:bookmarkStart w:id="119" w:name="_Toc234565437"/>
+      <w:bookmarkStart w:id="121" w:name="_Toc234565437"/>
       <w:r>
         <w:rPr>
           <w:lang w:val="pt-BR"/>
         </w:rPr>
         <w:t>Ações</w:t>
       </w:r>
-      <w:bookmarkEnd w:id="119"/>
+      <w:bookmarkEnd w:id="121"/>
     </w:p>
     <w:p>
       <w:pPr>
@@ -14693,14 +14845,14 @@
           <w:lang w:val="pt-BR"/>
         </w:rPr>
       </w:pPr>
-      <w:bookmarkStart w:id="120" w:name="_Toc234565438"/>
+      <w:bookmarkStart w:id="122" w:name="_Toc234565438"/>
       <w:r>
         <w:rPr>
           <w:lang w:val="pt-BR"/>
         </w:rPr>
         <w:t>Relatórios</w:t>
       </w:r>
-      <w:bookmarkEnd w:id="120"/>
+      <w:bookmarkEnd w:id="122"/>
     </w:p>
     <w:p>
       <w:pPr>
@@ -14723,7 +14875,7 @@
       </w:pPr>
     </w:p>
     <w:sectPr>
-      <w:footerReference w:type="default" r:id="rId9"/>
+      <w:footerReference w:type="default" r:id="rId10"/>
       <w:pgSz w:w="11906" w:h="16838"/>
       <w:pgMar w:top="1417" w:right="1701" w:bottom="1417" w:left="1701" w:header="708" w:footer="708" w:gutter="0"/>
       <w:pgNumType w:start="1"/>
@@ -14732,6 +14884,91 @@
     </w:sectPr>
   </w:body>
 </w:document>
+</file>
+
+<file path=word/comments.xml><?xml version="1.0" encoding="utf-8"?>
+<w:comments xmlns:ve="http://schemas.openxmlformats.org/markup-compatibility/2006" xmlns:o="urn:schemas-microsoft-com:office:office" xmlns:r="http://schemas.openxmlformats.org/officeDocument/2006/relationships" xmlns:m="http://schemas.openxmlformats.org/officeDocument/2006/math" xmlns:v="urn:schemas-microsoft-com:vml" xmlns:wp="http://schemas.openxmlformats.org/drawingml/2006/wordprocessingDrawing" xmlns:w10="urn:schemas-microsoft-com:office:word" xmlns:w="http://schemas.openxmlformats.org/wordprocessingml/2006/main" xmlns:wne="http://schemas.microsoft.com/office/word/2006/wordml">
+  <w:comment w:id="82" w:author="Tata" w:date="2009-07-05T14:34:00Z" w:initials="T">
+    <w:p>
+      <w:pPr>
+        <w:pStyle w:val="Textodecomentrio"/>
+        <w:rPr>
+          <w:lang w:val="pt-BR"/>
+        </w:rPr>
+      </w:pPr>
+      <w:r>
+        <w:rPr>
+          <w:rStyle w:val="Refdecomentrio"/>
+        </w:rPr>
+        <w:annotationRef/>
+      </w:r>
+      <w:r>
+        <w:rPr>
+          <w:lang w:val="pt-BR"/>
+        </w:rPr>
+        <w:t xml:space="preserve">Nano, aqui não deveria ser sem o </w:t>
+      </w:r>
+      <w:r>
+        <w:rPr>
+          <w:lang w:val="pt-BR"/>
+        </w:rPr>
+        <w:t>“</w:t>
+      </w:r>
+      <w:r>
+        <w:rPr>
+          <w:lang w:val="pt-BR"/>
+        </w:rPr>
+        <w:t>n</w:t>
+      </w:r>
+      <w:r>
+        <w:rPr>
+          <w:lang w:val="pt-BR"/>
+        </w:rPr>
+        <w:t>ão” já que  o caso de teste está verificando a criação de uma rua conectada a outra?</w:t>
+      </w:r>
+    </w:p>
+  </w:comment>
+  <w:comment w:id="95" w:author="Tata" w:date="2009-07-05T14:42:00Z" w:initials="T">
+    <w:p>
+      <w:pPr>
+        <w:pStyle w:val="Textodecomentrio"/>
+        <w:rPr>
+          <w:lang w:val="pt-BR"/>
+        </w:rPr>
+      </w:pPr>
+      <w:r>
+        <w:rPr>
+          <w:rStyle w:val="Refdecomentrio"/>
+        </w:rPr>
+        <w:annotationRef/>
+      </w:r>
+      <w:r>
+        <w:rPr>
+          <w:lang w:val="pt-BR"/>
+        </w:rPr>
+        <w:t>Nano, caso a temporizaç</w:t>
+      </w:r>
+      <w:r>
+        <w:rPr>
+          <w:lang w:val="pt-BR"/>
+        </w:rPr>
+        <w:t>ão seja invalida, depois de</w:t>
+      </w:r>
+      <w:r>
+        <w:rPr>
+          <w:lang w:val="pt-BR"/>
+        </w:rPr>
+        <w:t xml:space="preserve"> aparecer a janela de erro</w:t>
+      </w:r>
+      <w:r>
+        <w:rPr>
+          <w:lang w:val="pt-BR"/>
+        </w:rPr>
+        <w:t>, vai voltar a aparecer a janela pra definição do tempo correto e só com a definição correta o semáforo será desenhado. Escrevi outro parágrafo embaixo pra você dar uma olhada...</w:t>
+      </w:r>
+    </w:p>
+  </w:comment>
+</w:comments>
 </file>
 
 <file path=word/endnotes.xml><?xml version="1.0" encoding="utf-8"?>
@@ -14908,7 +15145,7 @@
                           <w:noProof/>
                           <w:color w:val="8C8C8C" w:themeColor="background1" w:themeShade="8C"/>
                         </w:rPr>
-                        <w:t>8</w:t>
+                        <w:t>2</w:t>
                       </w:r>
                       <w:r>
                         <w:rPr>
@@ -18545,7 +18782,7 @@
 </file>
 
 <file path=customXml/itemProps1.xml><?xml version="1.0" encoding="utf-8"?>
-<ds:datastoreItem xmlns:ds="http://schemas.openxmlformats.org/officeDocument/2006/customXml" ds:itemID="{AF1EDEAB-599C-48B2-BC59-3EFD2BC14A52}">
+<ds:datastoreItem xmlns:ds="http://schemas.openxmlformats.org/officeDocument/2006/customXml" ds:itemID="{817CC12B-B7DD-4D94-8ED0-9B40B06C7B97}">
   <ds:schemaRefs>
     <ds:schemaRef ds:uri="http://schemas.openxmlformats.org/officeDocument/2006/bibliography"/>
   </ds:schemaRefs>

</xml_diff>

<commit_message>
- Atualização versão MU 2.10
</commit_message>
<xml_diff>
--- a/Documentação/Plano de Testes/Plano de Testes.docx
+++ b/Documentação/Plano de Testes/Plano de Testes.docx
@@ -608,21 +608,21 @@
         </w:docPartObj>
       </w:sdtPr>
       <w:sdtContent>
-        <w:bookmarkStart w:id="30" w:name="_Toc234595509" w:displacedByCustomXml="prev"/>
-        <w:bookmarkStart w:id="31" w:name="_Toc234591879" w:displacedByCustomXml="prev"/>
-        <w:bookmarkStart w:id="32" w:name="_Toc234585824" w:displacedByCustomXml="prev"/>
-        <w:bookmarkStart w:id="33" w:name="_Toc234565354" w:displacedByCustomXml="prev"/>
-        <w:bookmarkStart w:id="34" w:name="_Toc234492991" w:displacedByCustomXml="prev"/>
-        <w:bookmarkStart w:id="35" w:name="_Toc234157460" w:displacedByCustomXml="prev"/>
-        <w:bookmarkStart w:id="36" w:name="_Toc234153482" w:displacedByCustomXml="prev"/>
+        <w:bookmarkStart w:id="30" w:name="_Toc230535249" w:displacedByCustomXml="prev"/>
+        <w:bookmarkStart w:id="31" w:name="_Toc230531602" w:displacedByCustomXml="prev"/>
+        <w:bookmarkStart w:id="32" w:name="_Toc230529868" w:displacedByCustomXml="prev"/>
+        <w:bookmarkStart w:id="33" w:name="_Toc229123396" w:displacedByCustomXml="prev"/>
+        <w:bookmarkStart w:id="34" w:name="_Toc226113723" w:displacedByCustomXml="prev"/>
+        <w:bookmarkStart w:id="35" w:name="_Toc225762289" w:displacedByCustomXml="prev"/>
+        <w:bookmarkStart w:id="36" w:name="_Toc230283567" w:displacedByCustomXml="prev"/>
         <w:bookmarkStart w:id="37" w:name="_Toc233767773" w:displacedByCustomXml="prev"/>
-        <w:bookmarkStart w:id="38" w:name="_Toc230283567" w:displacedByCustomXml="prev"/>
-        <w:bookmarkStart w:id="39" w:name="_Toc225762289" w:displacedByCustomXml="prev"/>
-        <w:bookmarkStart w:id="40" w:name="_Toc226113723" w:displacedByCustomXml="prev"/>
-        <w:bookmarkStart w:id="41" w:name="_Toc229123396" w:displacedByCustomXml="prev"/>
-        <w:bookmarkStart w:id="42" w:name="_Toc230529868" w:displacedByCustomXml="prev"/>
-        <w:bookmarkStart w:id="43" w:name="_Toc230531602" w:displacedByCustomXml="prev"/>
-        <w:bookmarkStart w:id="44" w:name="_Toc230535249" w:displacedByCustomXml="prev"/>
+        <w:bookmarkStart w:id="38" w:name="_Toc234153482" w:displacedByCustomXml="prev"/>
+        <w:bookmarkStart w:id="39" w:name="_Toc234157460" w:displacedByCustomXml="prev"/>
+        <w:bookmarkStart w:id="40" w:name="_Toc234492991" w:displacedByCustomXml="prev"/>
+        <w:bookmarkStart w:id="41" w:name="_Toc234565354" w:displacedByCustomXml="prev"/>
+        <w:bookmarkStart w:id="42" w:name="_Toc234585824" w:displacedByCustomXml="prev"/>
+        <w:bookmarkStart w:id="43" w:name="_Toc234591879" w:displacedByCustomXml="prev"/>
+        <w:bookmarkStart w:id="44" w:name="_Toc234595509" w:displacedByCustomXml="prev"/>
         <w:p>
           <w:pPr>
             <w:pStyle w:val="Ttulo1"/>
@@ -18093,7 +18093,19 @@
         <w:rPr>
           <w:lang w:val="pt-BR"/>
         </w:rPr>
-        <w:t>Versão: 2.01</w:t>
+        <w:t>Versão: 2.</w:t>
+      </w:r>
+      <w:r>
+        <w:rPr>
+          <w:lang w:val="pt-BR"/>
+        </w:rPr>
+        <w:t>1</w:t>
+      </w:r>
+      <w:r>
+        <w:rPr>
+          <w:lang w:val="pt-BR"/>
+        </w:rPr>
+        <w:t>0</w:t>
       </w:r>
     </w:p>
     <w:p>
@@ -34519,7 +34531,7 @@
                           <w:noProof/>
                           <w:color w:val="8C8C8C" w:themeColor="background1" w:themeShade="8C"/>
                         </w:rPr>
-                        <w:t>i</w:t>
+                        <w:t>viii</w:t>
                       </w:r>
                       <w:r>
                         <w:rPr>
@@ -34615,7 +34627,7 @@
                           <w:noProof/>
                           <w:color w:val="8C8C8C" w:themeColor="background1" w:themeShade="8C"/>
                         </w:rPr>
-                        <w:t>1</w:t>
+                        <w:t>22</w:t>
                       </w:r>
                       <w:r>
                         <w:rPr>
@@ -39533,7 +39545,7 @@
 </file>
 
 <file path=customXml/itemProps1.xml><?xml version="1.0" encoding="utf-8"?>
-<ds:datastoreItem xmlns:ds="http://schemas.openxmlformats.org/officeDocument/2006/customXml" ds:itemID="{B6EFA8B6-F65B-4796-A68A-C4A43A0EA6BB}">
+<ds:datastoreItem xmlns:ds="http://schemas.openxmlformats.org/officeDocument/2006/customXml" ds:itemID="{F74952F5-992B-4161-B3BB-142F08528D0D}">
   <ds:schemaRefs>
     <ds:schemaRef ds:uri="http://schemas.openxmlformats.org/officeDocument/2006/bibliography"/>
   </ds:schemaRefs>

</xml_diff>